<commit_message>
Modification in code for removing blank lines and extra spaces
</commit_message>
<xml_diff>
--- a/Document-Distance-Algo/Summary.docx
+++ b/Document-Distance-Algo/Summary.docx
@@ -221,17 +221,8 @@
           <w:rFonts w:ascii="Times New Roman" w:hAnsi="Times New Roman" w:cs="Times New Roman"/>
           <w:sz w:val="36"/>
         </w:rPr>
-        <w:t xml:space="preserve">Mam Sana </w:t>
+        <w:t>Mam Sana Khalique</w:t>
       </w:r>
-      <w:proofErr w:type="spellStart"/>
-      <w:r>
-        <w:rPr>
-          <w:rFonts w:ascii="Times New Roman" w:hAnsi="Times New Roman" w:cs="Times New Roman"/>
-          <w:sz w:val="36"/>
-        </w:rPr>
-        <w:t>Khalique</w:t>
-      </w:r>
-      <w:proofErr w:type="spellEnd"/>
     </w:p>
     <w:p>
       <w:pPr>
@@ -516,14 +507,7 @@
                 <w:rFonts w:ascii="Times New Roman" w:hAnsi="Times New Roman" w:cs="Times New Roman"/>
                 <w:sz w:val="24"/>
               </w:rPr>
-              <w:t>test2</w:t>
-            </w:r>
-            <w:r>
-              <w:rPr>
-                <w:rFonts w:ascii="Times New Roman" w:hAnsi="Times New Roman" w:cs="Times New Roman"/>
-                <w:sz w:val="24"/>
-              </w:rPr>
-              <w:t>.txt</w:t>
+              <w:t>test2.txt</w:t>
             </w:r>
           </w:p>
         </w:tc>
@@ -582,14 +566,7 @@
                 <w:rFonts w:ascii="Times New Roman" w:hAnsi="Times New Roman" w:cs="Times New Roman"/>
                 <w:sz w:val="24"/>
               </w:rPr>
-              <w:t>test3</w:t>
-            </w:r>
-            <w:r>
-              <w:rPr>
-                <w:rFonts w:ascii="Times New Roman" w:hAnsi="Times New Roman" w:cs="Times New Roman"/>
-                <w:sz w:val="24"/>
-              </w:rPr>
-              <w:t>.txt</w:t>
+              <w:t>test3.txt</w:t>
             </w:r>
           </w:p>
         </w:tc>
@@ -655,14 +632,7 @@
                 <w:rFonts w:ascii="Times New Roman" w:hAnsi="Times New Roman" w:cs="Times New Roman"/>
                 <w:sz w:val="24"/>
               </w:rPr>
-              <w:t>test4</w:t>
-            </w:r>
-            <w:r>
-              <w:rPr>
-                <w:rFonts w:ascii="Times New Roman" w:hAnsi="Times New Roman" w:cs="Times New Roman"/>
-                <w:sz w:val="24"/>
-              </w:rPr>
-              <w:t>.txt</w:t>
+              <w:t>test4.txt</w:t>
             </w:r>
           </w:p>
         </w:tc>
@@ -728,14 +698,7 @@
                 <w:rFonts w:ascii="Times New Roman" w:hAnsi="Times New Roman" w:cs="Times New Roman"/>
                 <w:sz w:val="24"/>
               </w:rPr>
-              <w:t>test5</w:t>
-            </w:r>
-            <w:r>
-              <w:rPr>
-                <w:rFonts w:ascii="Times New Roman" w:hAnsi="Times New Roman" w:cs="Times New Roman"/>
-                <w:sz w:val="24"/>
-              </w:rPr>
-              <w:t>.txt</w:t>
+              <w:t>test5.txt</w:t>
             </w:r>
           </w:p>
         </w:tc>
@@ -794,14 +757,7 @@
                 <w:rFonts w:ascii="Times New Roman" w:hAnsi="Times New Roman" w:cs="Times New Roman"/>
                 <w:sz w:val="24"/>
               </w:rPr>
-              <w:t>test6</w:t>
-            </w:r>
-            <w:r>
-              <w:rPr>
-                <w:rFonts w:ascii="Times New Roman" w:hAnsi="Times New Roman" w:cs="Times New Roman"/>
-                <w:sz w:val="24"/>
-              </w:rPr>
-              <w:t>.txt</w:t>
+              <w:t>test6.txt</w:t>
             </w:r>
           </w:p>
         </w:tc>
@@ -860,14 +816,7 @@
                 <w:rFonts w:ascii="Times New Roman" w:hAnsi="Times New Roman" w:cs="Times New Roman"/>
                 <w:sz w:val="24"/>
               </w:rPr>
-              <w:t>test7</w:t>
-            </w:r>
-            <w:r>
-              <w:rPr>
-                <w:rFonts w:ascii="Times New Roman" w:hAnsi="Times New Roman" w:cs="Times New Roman"/>
-                <w:sz w:val="24"/>
-              </w:rPr>
-              <w:t>.txt</w:t>
+              <w:t>test7.txt</w:t>
             </w:r>
           </w:p>
         </w:tc>
@@ -1016,8 +965,6 @@
               </w:rPr>
               <w:t xml:space="preserve">File2 </w:t>
             </w:r>
-            <w:bookmarkStart w:id="0" w:name="_GoBack"/>
-            <w:bookmarkEnd w:id="0"/>
           </w:p>
         </w:tc>
         <w:tc>
@@ -1094,25 +1041,7 @@
                 <w:b/>
                 <w:sz w:val="24"/>
               </w:rPr>
-              <w:t xml:space="preserve">      (</w:t>
-            </w:r>
-            <w:proofErr w:type="spellStart"/>
-            <w:r>
-              <w:rPr>
-                <w:rFonts w:ascii="Times New Roman" w:hAnsi="Times New Roman" w:cs="Times New Roman"/>
-                <w:b/>
-                <w:sz w:val="24"/>
-              </w:rPr>
-              <w:t>ms</w:t>
-            </w:r>
-            <w:proofErr w:type="spellEnd"/>
-            <w:r>
-              <w:rPr>
-                <w:rFonts w:ascii="Times New Roman" w:hAnsi="Times New Roman" w:cs="Times New Roman"/>
-                <w:b/>
-                <w:sz w:val="24"/>
-              </w:rPr>
-              <w:t>)</w:t>
+              <w:t xml:space="preserve">      (ms)</w:t>
             </w:r>
           </w:p>
         </w:tc>
@@ -1237,7 +1166,14 @@
                 <w:rFonts w:ascii="Times New Roman" w:hAnsi="Times New Roman" w:cs="Times New Roman"/>
                 <w:sz w:val="24"/>
               </w:rPr>
-              <w:t>.54</w:t>
+              <w:t>.</w:t>
+            </w:r>
+            <w:r>
+              <w:rPr>
+                <w:rFonts w:ascii="Times New Roman" w:hAnsi="Times New Roman" w:cs="Times New Roman"/>
+                <w:sz w:val="24"/>
+              </w:rPr>
+              <w:t>09</w:t>
             </w:r>
           </w:p>
         </w:tc>
@@ -1277,7 +1213,35 @@
                 <w:rFonts w:ascii="Times New Roman" w:hAnsi="Times New Roman" w:cs="Times New Roman"/>
                 <w:sz w:val="24"/>
               </w:rPr>
-              <w:t>64.96</w:t>
+              <w:t>6</w:t>
+            </w:r>
+            <w:r>
+              <w:rPr>
+                <w:rFonts w:ascii="Times New Roman" w:hAnsi="Times New Roman" w:cs="Times New Roman"/>
+                <w:sz w:val="24"/>
+              </w:rPr>
+              <w:t>5</w:t>
+            </w:r>
+            <w:r>
+              <w:rPr>
+                <w:rFonts w:ascii="Times New Roman" w:hAnsi="Times New Roman" w:cs="Times New Roman"/>
+                <w:sz w:val="24"/>
+              </w:rPr>
+              <w:t>.</w:t>
+            </w:r>
+            <w:r>
+              <w:rPr>
+                <w:rFonts w:ascii="Times New Roman" w:hAnsi="Times New Roman" w:cs="Times New Roman"/>
+                <w:sz w:val="24"/>
+              </w:rPr>
+              <w:t>4</w:t>
+            </w:r>
+            <w:r>
+              <w:rPr>
+                <w:rFonts w:ascii="Times New Roman" w:hAnsi="Times New Roman" w:cs="Times New Roman"/>
+                <w:sz w:val="24"/>
+              </w:rPr>
+              <w:t>6</w:t>
             </w:r>
             <w:r>
               <w:rPr>
@@ -1363,14 +1327,7 @@
                 <w:rFonts w:ascii="Times New Roman" w:hAnsi="Times New Roman" w:cs="Times New Roman"/>
                 <w:sz w:val="24"/>
               </w:rPr>
-              <w:t>29</w:t>
-            </w:r>
-            <w:r>
-              <w:rPr>
-                <w:rFonts w:ascii="Times New Roman" w:hAnsi="Times New Roman" w:cs="Times New Roman"/>
-                <w:sz w:val="24"/>
-              </w:rPr>
-              <w:t>.20</w:t>
+              <w:t>30.89</w:t>
             </w:r>
           </w:p>
         </w:tc>
@@ -1410,7 +1367,28 @@
                 <w:rFonts w:ascii="Times New Roman" w:hAnsi="Times New Roman" w:cs="Times New Roman"/>
                 <w:sz w:val="24"/>
               </w:rPr>
-              <w:t>67.56</w:t>
+              <w:t>6</w:t>
+            </w:r>
+            <w:r>
+              <w:rPr>
+                <w:rFonts w:ascii="Times New Roman" w:hAnsi="Times New Roman" w:cs="Times New Roman"/>
+                <w:sz w:val="24"/>
+              </w:rPr>
+              <w:t>5</w:t>
+            </w:r>
+            <w:r>
+              <w:rPr>
+                <w:rFonts w:ascii="Times New Roman" w:hAnsi="Times New Roman" w:cs="Times New Roman"/>
+                <w:sz w:val="24"/>
+              </w:rPr>
+              <w:t>.</w:t>
+            </w:r>
+            <w:r>
+              <w:rPr>
+                <w:rFonts w:ascii="Times New Roman" w:hAnsi="Times New Roman" w:cs="Times New Roman"/>
+                <w:sz w:val="24"/>
+              </w:rPr>
+              <w:t>68</w:t>
             </w:r>
             <w:r>
               <w:rPr>
@@ -1496,14 +1474,28 @@
                 <w:rFonts w:ascii="Times New Roman" w:hAnsi="Times New Roman" w:cs="Times New Roman"/>
                 <w:sz w:val="24"/>
               </w:rPr>
-              <w:t>26</w:t>
-            </w:r>
-            <w:r>
-              <w:rPr>
-                <w:rFonts w:ascii="Times New Roman" w:hAnsi="Times New Roman" w:cs="Times New Roman"/>
-                <w:sz w:val="24"/>
-              </w:rPr>
-              <w:t>.11</w:t>
+              <w:t>2</w:t>
+            </w:r>
+            <w:r>
+              <w:rPr>
+                <w:rFonts w:ascii="Times New Roman" w:hAnsi="Times New Roman" w:cs="Times New Roman"/>
+                <w:sz w:val="24"/>
+              </w:rPr>
+              <w:t>7</w:t>
+            </w:r>
+            <w:r>
+              <w:rPr>
+                <w:rFonts w:ascii="Times New Roman" w:hAnsi="Times New Roman" w:cs="Times New Roman"/>
+                <w:sz w:val="24"/>
+              </w:rPr>
+              <w:t>.</w:t>
+            </w:r>
+            <w:r>
+              <w:rPr>
+                <w:rFonts w:ascii="Times New Roman" w:hAnsi="Times New Roman" w:cs="Times New Roman"/>
+                <w:sz w:val="24"/>
+              </w:rPr>
+              <w:t>64</w:t>
             </w:r>
           </w:p>
         </w:tc>
@@ -1550,7 +1542,14 @@
                 <w:rFonts w:ascii="Times New Roman" w:hAnsi="Times New Roman" w:cs="Times New Roman"/>
                 <w:sz w:val="24"/>
               </w:rPr>
-              <w:t>70.99%</w:t>
+              <w:t>69.29</w:t>
+            </w:r>
+            <w:r>
+              <w:rPr>
+                <w:rFonts w:ascii="Times New Roman" w:hAnsi="Times New Roman" w:cs="Times New Roman"/>
+                <w:sz w:val="24"/>
+              </w:rPr>
+              <w:t>%</w:t>
             </w:r>
           </w:p>
         </w:tc>
@@ -1629,7 +1628,7 @@
                 <w:rFonts w:ascii="Times New Roman" w:hAnsi="Times New Roman" w:cs="Times New Roman"/>
                 <w:sz w:val="24"/>
               </w:rPr>
-              <w:t>31.54</w:t>
+              <w:t>28.04</w:t>
             </w:r>
           </w:p>
         </w:tc>
@@ -1669,7 +1668,28 @@
                 <w:rFonts w:ascii="Times New Roman" w:hAnsi="Times New Roman" w:cs="Times New Roman"/>
                 <w:sz w:val="24"/>
               </w:rPr>
-              <w:t>64.96</w:t>
+              <w:t>6</w:t>
+            </w:r>
+            <w:r>
+              <w:rPr>
+                <w:rFonts w:ascii="Times New Roman" w:hAnsi="Times New Roman" w:cs="Times New Roman"/>
+                <w:sz w:val="24"/>
+              </w:rPr>
+              <w:t>8</w:t>
+            </w:r>
+            <w:r>
+              <w:rPr>
+                <w:rFonts w:ascii="Times New Roman" w:hAnsi="Times New Roman" w:cs="Times New Roman"/>
+                <w:sz w:val="24"/>
+              </w:rPr>
+              <w:t>.</w:t>
+            </w:r>
+            <w:r>
+              <w:rPr>
+                <w:rFonts w:ascii="Times New Roman" w:hAnsi="Times New Roman" w:cs="Times New Roman"/>
+                <w:sz w:val="24"/>
+              </w:rPr>
+              <w:t>84</w:t>
             </w:r>
             <w:r>
               <w:rPr>
@@ -1755,14 +1775,7 @@
                 <w:rFonts w:ascii="Times New Roman" w:hAnsi="Times New Roman" w:cs="Times New Roman"/>
                 <w:sz w:val="24"/>
               </w:rPr>
-              <w:t>76</w:t>
-            </w:r>
-            <w:r>
-              <w:rPr>
-                <w:rFonts w:ascii="Times New Roman" w:hAnsi="Times New Roman" w:cs="Times New Roman"/>
-                <w:sz w:val="24"/>
-              </w:rPr>
-              <w:t>.53</w:t>
+              <w:t>24.90</w:t>
             </w:r>
           </w:p>
         </w:tc>
@@ -1782,7 +1795,7 @@
                 <w:rFonts w:ascii="Times New Roman" w:hAnsi="Times New Roman" w:cs="Times New Roman"/>
                 <w:sz w:val="24"/>
               </w:rPr>
-              <w:t>671.91</w:t>
+              <w:t>578.16</w:t>
             </w:r>
           </w:p>
         </w:tc>
@@ -1802,14 +1815,7 @@
                 <w:rFonts w:ascii="Times New Roman" w:hAnsi="Times New Roman" w:cs="Times New Roman"/>
                 <w:sz w:val="24"/>
               </w:rPr>
-              <w:t>14</w:t>
-            </w:r>
-            <w:r>
-              <w:rPr>
-                <w:rFonts w:ascii="Times New Roman" w:hAnsi="Times New Roman" w:cs="Times New Roman"/>
-                <w:sz w:val="24"/>
-              </w:rPr>
-              <w:t>.97</w:t>
+              <w:t>72.33</w:t>
             </w:r>
             <w:r>
               <w:rPr>
@@ -1895,7 +1901,7 @@
                 <w:rFonts w:ascii="Times New Roman" w:hAnsi="Times New Roman" w:cs="Times New Roman"/>
                 <w:sz w:val="24"/>
               </w:rPr>
-              <w:t>77.13</w:t>
+              <w:t>26.10</w:t>
             </w:r>
           </w:p>
         </w:tc>
@@ -1915,7 +1921,7 @@
                 <w:rFonts w:ascii="Times New Roman" w:hAnsi="Times New Roman" w:cs="Times New Roman"/>
                 <w:sz w:val="24"/>
               </w:rPr>
-              <w:t>1156.83</w:t>
+              <w:t>1062.52</w:t>
             </w:r>
           </w:p>
         </w:tc>
@@ -1935,7 +1941,14 @@
                 <w:rFonts w:ascii="Times New Roman" w:hAnsi="Times New Roman" w:cs="Times New Roman"/>
                 <w:sz w:val="24"/>
               </w:rPr>
-              <w:t>14.3%</w:t>
+              <w:t>71</w:t>
+            </w:r>
+            <w:r>
+              <w:rPr>
+                <w:rFonts w:ascii="Times New Roman" w:hAnsi="Times New Roman" w:cs="Times New Roman"/>
+                <w:sz w:val="24"/>
+              </w:rPr>
+              <w:t>%</w:t>
             </w:r>
           </w:p>
         </w:tc>
@@ -2020,8 +2033,10 @@
                 <w:rFonts w:ascii="Times New Roman" w:hAnsi="Times New Roman" w:cs="Times New Roman"/>
                 <w:sz w:val="24"/>
               </w:rPr>
-              <w:t>1406.84</w:t>
-            </w:r>
+              <w:t>1359.44</w:t>
+            </w:r>
+            <w:bookmarkStart w:id="0" w:name="_GoBack"/>
+            <w:bookmarkEnd w:id="0"/>
           </w:p>
         </w:tc>
         <w:tc>
@@ -2773,7 +2788,7 @@
 </file>
 
 <file path=customXml/itemProps1.xml><?xml version="1.0" encoding="utf-8"?>
-<ds:datastoreItem xmlns:ds="http://schemas.openxmlformats.org/officeDocument/2006/customXml" ds:itemID="{6C3B18DD-150A-463C-80A6-0B9E701FFFE2}">
+<ds:datastoreItem xmlns:ds="http://schemas.openxmlformats.org/officeDocument/2006/customXml" ds:itemID="{4DEC8E7E-4955-4D23-8E9A-FDCB148481EA}">
   <ds:schemaRefs>
     <ds:schemaRef ds:uri="http://schemas.openxmlformats.org/officeDocument/2006/bibliography"/>
   </ds:schemaRefs>

</xml_diff>